<commit_message>
Added some more tables. Having trouble with the htmls.
</commit_message>
<xml_diff>
--- a/assessment_template.docx
+++ b/assessment_template.docx
@@ -101,7 +101,7 @@
         <w:t xml:space="preserve"> </w:t>
       </w:r>
       <w:r>
-        <w:t xml:space="preserve">03,</w:t>
+        <w:t xml:space="preserve">06,</w:t>
       </w:r>
       <w:r>
         <w:t xml:space="preserve"> </w:t>
@@ -831,7 +831,7 @@
         </w:rPr>
         <w:t xml:space="preserve">Table </w:t>
       </w:r>
-      <w:bookmarkStart w:id="457bb70d-efe5-4429-a470-137873f4c3ac" w:name="unnamed-chunk-5"/>
+      <w:bookmarkStart w:id="526aa57a-ffda-4351-8f7a-4a875cfeda9c" w:name="unnamed-chunk-5"/>
       <w:r xmlns:w="http://schemas.openxmlformats.org/wordprocessingml/2006/main" xmlns:wp="http://schemas.openxmlformats.org/drawingml/2006/wordprocessingDrawing" xmlns:r="http://schemas.openxmlformats.org/officeDocument/2006/relationships" xmlns:w14="http://schemas.microsoft.com/office/word/2010/wordml">
         <w:rPr>
           <w:rFonts/>
@@ -853,7 +853,7 @@
         </w:rPr>
         <w:fldChar w:fldCharType="end" w:dirty="true"/>
       </w:r>
-      <w:bookmarkEnd w:id="457bb70d-efe5-4429-a470-137873f4c3ac"/>
+      <w:bookmarkEnd w:id="526aa57a-ffda-4351-8f7a-4a875cfeda9c"/>
       <w:r>
         <w:t xml:space="preserve">: </w:t>
       </w:r>
@@ -1282,7 +1282,7 @@
                 <w:szCs w:val="22"/>
                 <w:color w:val="000000"/>
               </w:rPr>
-              <w:t xml:space="preserve">40.7%(30.6%,50.8%)</w:t>
+              <w:t xml:space="preserve">44.5%(34.3%,54.8%)</w:t>
             </w:r>
           </w:p>
         </w:tc>
@@ -1326,7 +1326,7 @@
                 <w:szCs w:val="22"/>
                 <w:color w:val="000000"/>
               </w:rPr>
-              <w:t xml:space="preserve">3.2%(0.7%,5.6%)</w:t>
+              <w:t xml:space="preserve">4.0%(1.0%,7.0%)</w:t>
             </w:r>
           </w:p>
         </w:tc>
@@ -1370,7 +1370,7 @@
                 <w:szCs w:val="22"/>
                 <w:color w:val="000000"/>
               </w:rPr>
-              <w:t xml:space="preserve">3.3%(0.8%,5.8%)BY: 2013 - 2021</w:t>
+              <w:t xml:space="preserve">3.9%(1.3%,6.5%)BY: 2013 - 2021</w:t>
             </w:r>
           </w:p>
         </w:tc>
@@ -1912,7 +1912,7 @@
                 <w:szCs w:val="22"/>
                 <w:color w:val="000000"/>
               </w:rPr>
-              <w:t xml:space="preserve">93.2%(88.6%,97.8%)</w:t>
+              <w:t xml:space="preserve">93.7%(89.3%,98.2%)</w:t>
             </w:r>
           </w:p>
         </w:tc>
@@ -2000,7 +2000,7 @@
                 <w:szCs w:val="22"/>
                 <w:color w:val="000000"/>
               </w:rPr>
-              <w:t xml:space="preserve">83.7%(65.5%,101.9%)</w:t>
+              <w:t xml:space="preserve">85.3%(67.4%,103.2%)</w:t>
             </w:r>
           </w:p>
         </w:tc>
@@ -2810,7 +2810,7 @@
         </w:rPr>
         <w:t xml:space="preserve">Table </w:t>
       </w:r>
-      <w:bookmarkStart w:id="61d54056-f0af-4eba-9535-1e35977ae6dc" w:name="unnamed-chunk-7"/>
+      <w:bookmarkStart w:id="ad5f8f59-f7f1-4cab-aa4f-a2b78b755e7d" w:name="unnamed-chunk-7"/>
       <w:r xmlns:w="http://schemas.openxmlformats.org/wordprocessingml/2006/main" xmlns:wp="http://schemas.openxmlformats.org/drawingml/2006/wordprocessingDrawing" xmlns:r="http://schemas.openxmlformats.org/officeDocument/2006/relationships" xmlns:w14="http://schemas.microsoft.com/office/word/2010/wordml">
         <w:rPr>
           <w:rFonts/>
@@ -2832,7 +2832,7 @@
         </w:rPr>
         <w:fldChar w:fldCharType="end" w:dirty="true"/>
       </w:r>
-      <w:bookmarkEnd w:id="61d54056-f0af-4eba-9535-1e35977ae6dc"/>
+      <w:bookmarkEnd w:id="ad5f8f59-f7f1-4cab-aa4f-a2b78b755e7d"/>
       <w:r>
         <w:t xml:space="preserve">: </w:t>
       </w:r>
@@ -3262,7 +3262,7 @@
                 <w:szCs w:val="22"/>
                 <w:color w:val="000000"/>
               </w:rPr>
-              <w:t xml:space="preserve">93.7</w:t>
+              <w:t xml:space="preserve">92.2</w:t>
             </w:r>
           </w:p>
         </w:tc>
@@ -3306,7 +3306,7 @@
                 <w:szCs w:val="22"/>
                 <w:color w:val="000000"/>
               </w:rPr>
-              <w:t xml:space="preserve">-0.4</w:t>
+              <w:t xml:space="preserve">-0.2</w:t>
             </w:r>
           </w:p>
         </w:tc>
@@ -3394,7 +3394,7 @@
                 <w:szCs w:val="22"/>
                 <w:color w:val="000000"/>
               </w:rPr>
-              <w:t xml:space="preserve">65.2</w:t>
+              <w:t xml:space="preserve">64.0</w:t>
             </w:r>
           </w:p>
         </w:tc>
@@ -3438,7 +3438,7 @@
                 <w:szCs w:val="22"/>
                 <w:color w:val="000000"/>
               </w:rPr>
-              <w:t xml:space="preserve">-0.9</w:t>
+              <w:t xml:space="preserve">-1.0</w:t>
             </w:r>
           </w:p>
         </w:tc>
@@ -3526,7 +3526,7 @@
                 <w:szCs w:val="22"/>
                 <w:color w:val="000000"/>
               </w:rPr>
-              <w:t xml:space="preserve">3,518.1</w:t>
+              <w:t xml:space="preserve">3,424.4</w:t>
             </w:r>
           </w:p>
         </w:tc>
@@ -3570,7 +3570,7 @@
                 <w:szCs w:val="22"/>
                 <w:color w:val="000000"/>
               </w:rPr>
-              <w:t xml:space="preserve">-0.2</w:t>
+              <w:t xml:space="preserve">-2.0</w:t>
             </w:r>
           </w:p>
         </w:tc>
@@ -3621,7 +3621,7 @@
                 <w:szCs w:val="22"/>
                 <w:color w:val="000000"/>
               </w:rPr>
-              <w:t xml:space="preserve">93.2</w:t>
+              <w:t xml:space="preserve">91.9</w:t>
             </w:r>
           </w:p>
         </w:tc>
@@ -3665,7 +3665,7 @@
                 <w:szCs w:val="22"/>
                 <w:color w:val="000000"/>
               </w:rPr>
-              <w:t xml:space="preserve">-0.6</w:t>
+              <w:t xml:space="preserve">-0.3</w:t>
             </w:r>
           </w:p>
         </w:tc>
@@ -3753,7 +3753,7 @@
                 <w:szCs w:val="22"/>
                 <w:color w:val="000000"/>
               </w:rPr>
-              <w:t xml:space="preserve">65.0</w:t>
+              <w:t xml:space="preserve">64.2</w:t>
             </w:r>
           </w:p>
         </w:tc>
@@ -3797,7 +3797,7 @@
                 <w:szCs w:val="22"/>
                 <w:color w:val="000000"/>
               </w:rPr>
-              <w:t xml:space="preserve">-0.3</w:t>
+              <w:t xml:space="preserve">0.3</w:t>
             </w:r>
           </w:p>
         </w:tc>
@@ -3885,7 +3885,7 @@
                 <w:szCs w:val="22"/>
                 <w:color w:val="000000"/>
               </w:rPr>
-              <w:t xml:space="preserve">3,509.2</w:t>
+              <w:t xml:space="preserve">3,369.4</w:t>
             </w:r>
           </w:p>
         </w:tc>
@@ -3929,7 +3929,7 @@
                 <w:szCs w:val="22"/>
                 <w:color w:val="000000"/>
               </w:rPr>
-              <w:t xml:space="preserve">-0.3</w:t>
+              <w:t xml:space="preserve">-1.6</w:t>
             </w:r>
           </w:p>
         </w:tc>
@@ -3980,7 +3980,7 @@
                 <w:szCs w:val="22"/>
                 <w:color w:val="000000"/>
               </w:rPr>
-              <w:t xml:space="preserve">92.4</w:t>
+              <w:t xml:space="preserve">91.8</w:t>
             </w:r>
           </w:p>
         </w:tc>
@@ -4024,7 +4024,7 @@
                 <w:szCs w:val="22"/>
                 <w:color w:val="000000"/>
               </w:rPr>
-              <w:t xml:space="preserve">-0.9</w:t>
+              <w:t xml:space="preserve">-0.1</w:t>
             </w:r>
           </w:p>
         </w:tc>
@@ -4112,7 +4112,7 @@
                 <w:szCs w:val="22"/>
                 <w:color w:val="000000"/>
               </w:rPr>
-              <w:t xml:space="preserve">64.6</w:t>
+              <w:t xml:space="preserve">64.0</w:t>
             </w:r>
           </w:p>
         </w:tc>
@@ -4156,7 +4156,7 @@
                 <w:szCs w:val="22"/>
                 <w:color w:val="000000"/>
               </w:rPr>
-              <w:t xml:space="preserve">-0.6</w:t>
+              <w:t xml:space="preserve">-0.2</w:t>
             </w:r>
           </w:p>
         </w:tc>
@@ -4244,7 +4244,7 @@
                 <w:szCs w:val="22"/>
                 <w:color w:val="000000"/>
               </w:rPr>
-              <w:t xml:space="preserve">3,495.3</w:t>
+              <w:t xml:space="preserve">3,316.4</w:t>
             </w:r>
           </w:p>
         </w:tc>
@@ -4288,7 +4288,7 @@
                 <w:szCs w:val="22"/>
                 <w:color w:val="000000"/>
               </w:rPr>
-              <w:t xml:space="preserve">-0.4</w:t>
+              <w:t xml:space="preserve">-1.6</w:t>
             </w:r>
           </w:p>
         </w:tc>
@@ -4339,7 +4339,7 @@
                 <w:szCs w:val="22"/>
                 <w:color w:val="000000"/>
               </w:rPr>
-              <w:t xml:space="preserve">92.2</w:t>
+              <w:t xml:space="preserve">92.1</w:t>
             </w:r>
           </w:p>
         </w:tc>
@@ -4383,7 +4383,7 @@
                 <w:szCs w:val="22"/>
                 <w:color w:val="000000"/>
               </w:rPr>
-              <w:t xml:space="preserve">-0.2</w:t>
+              <w:t xml:space="preserve">0.3</w:t>
             </w:r>
           </w:p>
         </w:tc>
@@ -4515,7 +4515,7 @@
                 <w:szCs w:val="22"/>
                 <w:color w:val="000000"/>
               </w:rPr>
-              <w:t xml:space="preserve">-1.0</w:t>
+              <w:t xml:space="preserve">0.0</w:t>
             </w:r>
           </w:p>
         </w:tc>
@@ -4603,7 +4603,7 @@
                 <w:szCs w:val="22"/>
                 <w:color w:val="000000"/>
               </w:rPr>
-              <w:t xml:space="preserve">3,424.4</w:t>
+              <w:t xml:space="preserve">3,286.2</w:t>
             </w:r>
           </w:p>
         </w:tc>
@@ -4647,7 +4647,7 @@
                 <w:szCs w:val="22"/>
                 <w:color w:val="000000"/>
               </w:rPr>
-              <w:t xml:space="preserve">-2.0</w:t>
+              <w:t xml:space="preserve">-0.9</w:t>
             </w:r>
           </w:p>
         </w:tc>
@@ -4698,7 +4698,7 @@
                 <w:szCs w:val="22"/>
                 <w:color w:val="000000"/>
               </w:rPr>
-              <w:t xml:space="preserve">91.9</w:t>
+              <w:t xml:space="preserve">92.1</w:t>
             </w:r>
           </w:p>
         </w:tc>
@@ -4742,7 +4742,7 @@
                 <w:szCs w:val="22"/>
                 <w:color w:val="000000"/>
               </w:rPr>
-              <w:t xml:space="preserve">-0.3</w:t>
+              <w:t xml:space="preserve">0.1</w:t>
             </w:r>
           </w:p>
         </w:tc>
@@ -4830,7 +4830,7 @@
                 <w:szCs w:val="22"/>
                 <w:color w:val="000000"/>
               </w:rPr>
-              <w:t xml:space="preserve">64.2</w:t>
+              <w:t xml:space="preserve">64.1</w:t>
             </w:r>
           </w:p>
         </w:tc>
@@ -4874,7 +4874,7 @@
                 <w:szCs w:val="22"/>
                 <w:color w:val="000000"/>
               </w:rPr>
-              <w:t xml:space="preserve">0.3</w:t>
+              <w:t xml:space="preserve">0.1</w:t>
             </w:r>
           </w:p>
         </w:tc>
@@ -4962,7 +4962,7 @@
                 <w:szCs w:val="22"/>
                 <w:color w:val="000000"/>
               </w:rPr>
-              <w:t xml:space="preserve">3,369.4</w:t>
+              <w:t xml:space="preserve">3,321.2</w:t>
             </w:r>
           </w:p>
         </w:tc>
@@ -5006,7 +5006,7 @@
                 <w:szCs w:val="22"/>
                 <w:color w:val="000000"/>
               </w:rPr>
-              <w:t xml:space="preserve">-1.6</w:t>
+              <w:t xml:space="preserve">1.1</w:t>
             </w:r>
           </w:p>
         </w:tc>
@@ -5057,7 +5057,7 @@
                 <w:szCs w:val="22"/>
                 <w:color w:val="000000"/>
               </w:rPr>
-              <w:t xml:space="preserve">91.8</w:t>
+              <w:t xml:space="preserve">85.6</w:t>
             </w:r>
           </w:p>
         </w:tc>
@@ -5101,6 +5101,138 @@
                 <w:szCs w:val="22"/>
                 <w:color w:val="000000"/>
               </w:rPr>
+              <w:t xml:space="preserve">-7.1</w:t>
+            </w:r>
+          </w:p>
+        </w:tc>
+        <w:tc>
+          <w:tcPr>
+            <w:tcBorders>
+              <w:bottom w:val="single" w:sz="8" w:space="0" w:color="666666"/>
+              <w:top w:val="single" w:sz="8" w:space="0" w:color="666666"/>
+              <w:left w:val="single" w:sz="8" w:space="0" w:color="666666"/>
+              <w:right w:val="single" w:sz="8" w:space="0" w:color="666666"/>
+            </w:tcBorders>
+            <w:shd w:val="clear" w:color="auto" w:fill="FFFFFF"/>
+            <w:tcMar>
+              <w:top w:w="0" w:type="dxa"/>
+              <w:bottom w:w="0" w:type="dxa"/>
+              <w:left w:w="0" w:type="dxa"/>
+              <w:right w:w="0" w:type="dxa"/>
+            </w:tcMar>
+            <w:vAlign w:val="center"/>
+          </w:tcPr>
+          <w:p>
+            <w:pPr>
+              <w:jc w:val="left"/>
+              <w:keepNext/>
+              <w:pBdr>
+                <w:bottom w:val="none" w:sz="0" w:space="0" w:color="000000"/>
+                <w:top w:val="none" w:sz="0" w:space="0" w:color="000000"/>
+                <w:left w:val="none" w:sz="0" w:space="0" w:color="000000"/>
+                <w:right w:val="none" w:sz="0" w:space="0" w:color="000000"/>
+              </w:pBdr>
+              <w:spacing w:after="100" w:before="100" w:line="240"/>
+              <w:ind w:firstLine="0" w:left="100" w:right="100"/>
+            </w:pPr>
+            <w:r xmlns:w="http://schemas.openxmlformats.org/wordprocessingml/2006/main" xmlns:wp="http://schemas.openxmlformats.org/drawingml/2006/wordprocessingDrawing" xmlns:r="http://schemas.openxmlformats.org/officeDocument/2006/relationships" xmlns:w14="http://schemas.microsoft.com/office/word/2010/wordml">
+              <w:rPr>
+                <w:rFonts w:ascii="Arial" w:hAnsi="Arial" w:eastAsia="Arial" w:cs="Arial"/>
+                <w:i w:val="false"/>
+                <w:b w:val="false"/>
+                <w:u w:val="none"/>
+                <w:sz w:val="22"/>
+                <w:szCs w:val="22"/>
+                <w:color w:val="000000"/>
+              </w:rPr>
+              <w:t xml:space="preserve">Flow&gt;95cfs</w:t>
+            </w:r>
+          </w:p>
+        </w:tc>
+        <w:tc>
+          <w:tcPr>
+            <w:tcBorders>
+              <w:bottom w:val="single" w:sz="8" w:space="0" w:color="666666"/>
+              <w:top w:val="single" w:sz="8" w:space="0" w:color="666666"/>
+              <w:left w:val="single" w:sz="8" w:space="0" w:color="666666"/>
+              <w:right w:val="single" w:sz="8" w:space="0" w:color="666666"/>
+            </w:tcBorders>
+            <w:shd w:val="clear" w:color="auto" w:fill="FFFFFF"/>
+            <w:tcMar>
+              <w:top w:w="0" w:type="dxa"/>
+              <w:bottom w:w="0" w:type="dxa"/>
+              <w:left w:w="0" w:type="dxa"/>
+              <w:right w:w="0" w:type="dxa"/>
+            </w:tcMar>
+            <w:vAlign w:val="center"/>
+          </w:tcPr>
+          <w:p>
+            <w:pPr>
+              <w:jc w:val="right"/>
+              <w:keepNext/>
+              <w:pBdr>
+                <w:bottom w:val="none" w:sz="0" w:space="0" w:color="000000"/>
+                <w:top w:val="none" w:sz="0" w:space="0" w:color="000000"/>
+                <w:left w:val="none" w:sz="0" w:space="0" w:color="000000"/>
+                <w:right w:val="none" w:sz="0" w:space="0" w:color="000000"/>
+              </w:pBdr>
+              <w:spacing w:after="100" w:before="100" w:line="240"/>
+              <w:ind w:firstLine="0" w:left="100" w:right="100"/>
+            </w:pPr>
+            <w:r xmlns:w="http://schemas.openxmlformats.org/wordprocessingml/2006/main" xmlns:wp="http://schemas.openxmlformats.org/drawingml/2006/wordprocessingDrawing" xmlns:r="http://schemas.openxmlformats.org/officeDocument/2006/relationships" xmlns:w14="http://schemas.microsoft.com/office/word/2010/wordml">
+              <w:rPr>
+                <w:rFonts w:ascii="Arial" w:hAnsi="Arial" w:eastAsia="Arial" w:cs="Arial"/>
+                <w:i w:val="false"/>
+                <w:b w:val="false"/>
+                <w:u w:val="none"/>
+                <w:sz w:val="22"/>
+                <w:szCs w:val="22"/>
+                <w:color w:val="000000"/>
+              </w:rPr>
+              <w:t xml:space="preserve">64.0</w:t>
+            </w:r>
+          </w:p>
+        </w:tc>
+        <w:tc>
+          <w:tcPr>
+            <w:tcBorders>
+              <w:bottom w:val="single" w:sz="8" w:space="0" w:color="666666"/>
+              <w:top w:val="single" w:sz="8" w:space="0" w:color="666666"/>
+              <w:left w:val="single" w:sz="8" w:space="0" w:color="666666"/>
+              <w:right w:val="single" w:sz="8" w:space="0" w:color="666666"/>
+            </w:tcBorders>
+            <w:shd w:val="clear" w:color="auto" w:fill="FFFFFF"/>
+            <w:tcMar>
+              <w:top w:w="0" w:type="dxa"/>
+              <w:bottom w:w="0" w:type="dxa"/>
+              <w:left w:w="0" w:type="dxa"/>
+              <w:right w:w="0" w:type="dxa"/>
+            </w:tcMar>
+            <w:vAlign w:val="center"/>
+          </w:tcPr>
+          <w:p>
+            <w:pPr>
+              <w:jc w:val="right"/>
+              <w:keepNext/>
+              <w:pBdr>
+                <w:bottom w:val="none" w:sz="0" w:space="0" w:color="000000"/>
+                <w:top w:val="none" w:sz="0" w:space="0" w:color="000000"/>
+                <w:left w:val="none" w:sz="0" w:space="0" w:color="000000"/>
+                <w:right w:val="none" w:sz="0" w:space="0" w:color="000000"/>
+              </w:pBdr>
+              <w:spacing w:after="100" w:before="100" w:line="240"/>
+              <w:ind w:firstLine="0" w:left="100" w:right="100"/>
+            </w:pPr>
+            <w:r xmlns:w="http://schemas.openxmlformats.org/wordprocessingml/2006/main" xmlns:wp="http://schemas.openxmlformats.org/drawingml/2006/wordprocessingDrawing" xmlns:r="http://schemas.openxmlformats.org/officeDocument/2006/relationships" xmlns:w14="http://schemas.microsoft.com/office/word/2010/wordml">
+              <w:rPr>
+                <w:rFonts w:ascii="Arial" w:hAnsi="Arial" w:eastAsia="Arial" w:cs="Arial"/>
+                <w:i w:val="false"/>
+                <w:b w:val="false"/>
+                <w:u w:val="none"/>
+                <w:sz w:val="22"/>
+                <w:szCs w:val="22"/>
+                <w:color w:val="000000"/>
+              </w:rPr>
               <w:t xml:space="preserve">-0.1</w:t>
             </w:r>
           </w:p>
@@ -5189,7 +5321,7 @@
                 <w:szCs w:val="22"/>
                 <w:color w:val="000000"/>
               </w:rPr>
-              <w:t xml:space="preserve">64.0</w:t>
+              <w:t xml:space="preserve">3,352.3</w:t>
             </w:r>
           </w:p>
         </w:tc>
@@ -5233,139 +5365,7 @@
                 <w:szCs w:val="22"/>
                 <w:color w:val="000000"/>
               </w:rPr>
-              <w:t xml:space="preserve">-0.2</w:t>
-            </w:r>
-          </w:p>
-        </w:tc>
-        <w:tc>
-          <w:tcPr>
-            <w:tcBorders>
-              <w:bottom w:val="single" w:sz="8" w:space="0" w:color="666666"/>
-              <w:top w:val="single" w:sz="8" w:space="0" w:color="666666"/>
-              <w:left w:val="single" w:sz="8" w:space="0" w:color="666666"/>
-              <w:right w:val="single" w:sz="8" w:space="0" w:color="666666"/>
-            </w:tcBorders>
-            <w:shd w:val="clear" w:color="auto" w:fill="FFFFFF"/>
-            <w:tcMar>
-              <w:top w:w="0" w:type="dxa"/>
-              <w:bottom w:w="0" w:type="dxa"/>
-              <w:left w:w="0" w:type="dxa"/>
-              <w:right w:w="0" w:type="dxa"/>
-            </w:tcMar>
-            <w:vAlign w:val="center"/>
-          </w:tcPr>
-          <w:p>
-            <w:pPr>
-              <w:jc w:val="left"/>
-              <w:keepNext/>
-              <w:pBdr>
-                <w:bottom w:val="none" w:sz="0" w:space="0" w:color="000000"/>
-                <w:top w:val="none" w:sz="0" w:space="0" w:color="000000"/>
-                <w:left w:val="none" w:sz="0" w:space="0" w:color="000000"/>
-                <w:right w:val="none" w:sz="0" w:space="0" w:color="000000"/>
-              </w:pBdr>
-              <w:spacing w:after="100" w:before="100" w:line="240"/>
-              <w:ind w:firstLine="0" w:left="100" w:right="100"/>
-            </w:pPr>
-            <w:r xmlns:w="http://schemas.openxmlformats.org/wordprocessingml/2006/main" xmlns:wp="http://schemas.openxmlformats.org/drawingml/2006/wordprocessingDrawing" xmlns:r="http://schemas.openxmlformats.org/officeDocument/2006/relationships" xmlns:w14="http://schemas.microsoft.com/office/word/2010/wordml">
-              <w:rPr>
-                <w:rFonts w:ascii="Arial" w:hAnsi="Arial" w:eastAsia="Arial" w:cs="Arial"/>
-                <w:i w:val="false"/>
-                <w:b w:val="false"/>
-                <w:u w:val="none"/>
-                <w:sz w:val="22"/>
-                <w:szCs w:val="22"/>
-                <w:color w:val="000000"/>
-              </w:rPr>
-              <w:t xml:space="preserve">Flow&gt;95cfs</w:t>
-            </w:r>
-          </w:p>
-        </w:tc>
-        <w:tc>
-          <w:tcPr>
-            <w:tcBorders>
-              <w:bottom w:val="single" w:sz="8" w:space="0" w:color="666666"/>
-              <w:top w:val="single" w:sz="8" w:space="0" w:color="666666"/>
-              <w:left w:val="single" w:sz="8" w:space="0" w:color="666666"/>
-              <w:right w:val="single" w:sz="8" w:space="0" w:color="666666"/>
-            </w:tcBorders>
-            <w:shd w:val="clear" w:color="auto" w:fill="FFFFFF"/>
-            <w:tcMar>
-              <w:top w:w="0" w:type="dxa"/>
-              <w:bottom w:w="0" w:type="dxa"/>
-              <w:left w:w="0" w:type="dxa"/>
-              <w:right w:w="0" w:type="dxa"/>
-            </w:tcMar>
-            <w:vAlign w:val="center"/>
-          </w:tcPr>
-          <w:p>
-            <w:pPr>
-              <w:jc w:val="right"/>
-              <w:keepNext/>
-              <w:pBdr>
-                <w:bottom w:val="none" w:sz="0" w:space="0" w:color="000000"/>
-                <w:top w:val="none" w:sz="0" w:space="0" w:color="000000"/>
-                <w:left w:val="none" w:sz="0" w:space="0" w:color="000000"/>
-                <w:right w:val="none" w:sz="0" w:space="0" w:color="000000"/>
-              </w:pBdr>
-              <w:spacing w:after="100" w:before="100" w:line="240"/>
-              <w:ind w:firstLine="0" w:left="100" w:right="100"/>
-            </w:pPr>
-            <w:r xmlns:w="http://schemas.openxmlformats.org/wordprocessingml/2006/main" xmlns:wp="http://schemas.openxmlformats.org/drawingml/2006/wordprocessingDrawing" xmlns:r="http://schemas.openxmlformats.org/officeDocument/2006/relationships" xmlns:w14="http://schemas.microsoft.com/office/word/2010/wordml">
-              <w:rPr>
-                <w:rFonts w:ascii="Arial" w:hAnsi="Arial" w:eastAsia="Arial" w:cs="Arial"/>
-                <w:i w:val="false"/>
-                <w:b w:val="false"/>
-                <w:u w:val="none"/>
-                <w:sz w:val="22"/>
-                <w:szCs w:val="22"/>
-                <w:color w:val="000000"/>
-              </w:rPr>
-              <w:t xml:space="preserve">3,316.4</w:t>
-            </w:r>
-          </w:p>
-        </w:tc>
-        <w:tc>
-          <w:tcPr>
-            <w:tcBorders>
-              <w:bottom w:val="single" w:sz="8" w:space="0" w:color="666666"/>
-              <w:top w:val="single" w:sz="8" w:space="0" w:color="666666"/>
-              <w:left w:val="single" w:sz="8" w:space="0" w:color="666666"/>
-              <w:right w:val="single" w:sz="8" w:space="0" w:color="666666"/>
-            </w:tcBorders>
-            <w:shd w:val="clear" w:color="auto" w:fill="FFFFFF"/>
-            <w:tcMar>
-              <w:top w:w="0" w:type="dxa"/>
-              <w:bottom w:w="0" w:type="dxa"/>
-              <w:left w:w="0" w:type="dxa"/>
-              <w:right w:w="0" w:type="dxa"/>
-            </w:tcMar>
-            <w:vAlign w:val="center"/>
-          </w:tcPr>
-          <w:p>
-            <w:pPr>
-              <w:jc w:val="right"/>
-              <w:keepNext/>
-              <w:pBdr>
-                <w:bottom w:val="none" w:sz="0" w:space="0" w:color="000000"/>
-                <w:top w:val="none" w:sz="0" w:space="0" w:color="000000"/>
-                <w:left w:val="none" w:sz="0" w:space="0" w:color="000000"/>
-                <w:right w:val="none" w:sz="0" w:space="0" w:color="000000"/>
-              </w:pBdr>
-              <w:spacing w:after="100" w:before="100" w:line="240"/>
-              <w:ind w:firstLine="0" w:left="100" w:right="100"/>
-            </w:pPr>
-            <w:r xmlns:w="http://schemas.openxmlformats.org/wordprocessingml/2006/main" xmlns:wp="http://schemas.openxmlformats.org/drawingml/2006/wordprocessingDrawing" xmlns:r="http://schemas.openxmlformats.org/officeDocument/2006/relationships" xmlns:w14="http://schemas.microsoft.com/office/word/2010/wordml">
-              <w:rPr>
-                <w:rFonts w:ascii="Arial" w:hAnsi="Arial" w:eastAsia="Arial" w:cs="Arial"/>
-                <w:i w:val="false"/>
-                <w:b w:val="false"/>
-                <w:u w:val="none"/>
-                <w:sz w:val="22"/>
-                <w:szCs w:val="22"/>
-                <w:color w:val="000000"/>
-              </w:rPr>
-              <w:t xml:space="preserve">-1.6</w:t>
+              <w:t xml:space="preserve">0.9</w:t>
             </w:r>
           </w:p>
         </w:tc>
@@ -5416,7 +5416,7 @@
                 <w:szCs w:val="22"/>
                 <w:color w:val="000000"/>
               </w:rPr>
-              <w:t xml:space="preserve">92.1</w:t>
+              <w:t xml:space="preserve">82.6</w:t>
             </w:r>
           </w:p>
         </w:tc>
@@ -5460,7 +5460,7 @@
                 <w:szCs w:val="22"/>
                 <w:color w:val="000000"/>
               </w:rPr>
-              <w:t xml:space="preserve">0.3</w:t>
+              <w:t xml:space="preserve">-3.4</w:t>
             </w:r>
           </w:p>
         </w:tc>
@@ -5548,7 +5548,7 @@
                 <w:szCs w:val="22"/>
                 <w:color w:val="000000"/>
               </w:rPr>
-              <w:t xml:space="preserve">64.0</w:t>
+              <w:t xml:space="preserve">64.8</w:t>
             </w:r>
           </w:p>
         </w:tc>
@@ -5592,7 +5592,7 @@
                 <w:szCs w:val="22"/>
                 <w:color w:val="000000"/>
               </w:rPr>
-              <w:t xml:space="preserve">0.0</w:t>
+              <w:t xml:space="preserve">1.2</w:t>
             </w:r>
           </w:p>
         </w:tc>
@@ -5680,7 +5680,7 @@
                 <w:szCs w:val="22"/>
                 <w:color w:val="000000"/>
               </w:rPr>
-              <w:t xml:space="preserve">3,286.2</w:t>
+              <w:t xml:space="preserve">3,326.8</w:t>
             </w:r>
           </w:p>
         </w:tc>
@@ -5724,7 +5724,7 @@
                 <w:szCs w:val="22"/>
                 <w:color w:val="000000"/>
               </w:rPr>
-              <w:t xml:space="preserve">-0.9</w:t>
+              <w:t xml:space="preserve">-0.8</w:t>
             </w:r>
           </w:p>
         </w:tc>
@@ -5775,7 +5775,7 @@
                 <w:szCs w:val="22"/>
                 <w:color w:val="000000"/>
               </w:rPr>
-              <w:t xml:space="preserve">91.0</w:t>
+              <w:t xml:space="preserve">82.0</w:t>
             </w:r>
           </w:p>
         </w:tc>
@@ -5819,7 +5819,7 @@
                 <w:szCs w:val="22"/>
                 <w:color w:val="000000"/>
               </w:rPr>
-              <w:t xml:space="preserve">-1.2</w:t>
+              <w:t xml:space="preserve">-0.8</w:t>
             </w:r>
           </w:p>
         </w:tc>
@@ -5907,7 +5907,7 @@
                 <w:szCs w:val="22"/>
                 <w:color w:val="000000"/>
               </w:rPr>
-              <w:t xml:space="preserve">64.0</w:t>
+              <w:t xml:space="preserve">68.0</w:t>
             </w:r>
           </w:p>
         </w:tc>
@@ -5951,139 +5951,139 @@
                 <w:szCs w:val="22"/>
                 <w:color w:val="000000"/>
               </w:rPr>
+              <w:t xml:space="preserve">5.0</w:t>
+            </w:r>
+          </w:p>
+        </w:tc>
+        <w:tc>
+          <w:tcPr>
+            <w:tcBorders>
+              <w:bottom w:val="single" w:sz="8" w:space="0" w:color="666666"/>
+              <w:top w:val="single" w:sz="8" w:space="0" w:color="666666"/>
+              <w:left w:val="single" w:sz="8" w:space="0" w:color="666666"/>
+              <w:right w:val="single" w:sz="8" w:space="0" w:color="666666"/>
+            </w:tcBorders>
+            <w:shd w:val="clear" w:color="auto" w:fill="FFFFFF"/>
+            <w:tcMar>
+              <w:top w:w="0" w:type="dxa"/>
+              <w:bottom w:w="0" w:type="dxa"/>
+              <w:left w:w="0" w:type="dxa"/>
+              <w:right w:w="0" w:type="dxa"/>
+            </w:tcMar>
+            <w:vAlign w:val="center"/>
+          </w:tcPr>
+          <w:p>
+            <w:pPr>
+              <w:jc w:val="left"/>
+              <w:keepNext/>
+              <w:pBdr>
+                <w:bottom w:val="none" w:sz="0" w:space="0" w:color="000000"/>
+                <w:top w:val="none" w:sz="0" w:space="0" w:color="000000"/>
+                <w:left w:val="none" w:sz="0" w:space="0" w:color="000000"/>
+                <w:right w:val="none" w:sz="0" w:space="0" w:color="000000"/>
+              </w:pBdr>
+              <w:spacing w:after="100" w:before="100" w:line="240"/>
+              <w:ind w:firstLine="0" w:left="100" w:right="100"/>
+            </w:pPr>
+            <w:r xmlns:w="http://schemas.openxmlformats.org/wordprocessingml/2006/main" xmlns:wp="http://schemas.openxmlformats.org/drawingml/2006/wordprocessingDrawing" xmlns:r="http://schemas.openxmlformats.org/officeDocument/2006/relationships" xmlns:w14="http://schemas.microsoft.com/office/word/2010/wordml">
+              <w:rPr>
+                <w:rFonts w:ascii="Arial" w:hAnsi="Arial" w:eastAsia="Arial" w:cs="Arial"/>
+                <w:i w:val="false"/>
+                <w:b w:val="false"/>
+                <w:u w:val="none"/>
+                <w:sz w:val="22"/>
+                <w:szCs w:val="22"/>
+                <w:color w:val="000000"/>
+              </w:rPr>
+              <w:t xml:space="preserve">Flow&gt;95cfs</w:t>
+            </w:r>
+          </w:p>
+        </w:tc>
+        <w:tc>
+          <w:tcPr>
+            <w:tcBorders>
+              <w:bottom w:val="single" w:sz="8" w:space="0" w:color="666666"/>
+              <w:top w:val="single" w:sz="8" w:space="0" w:color="666666"/>
+              <w:left w:val="single" w:sz="8" w:space="0" w:color="666666"/>
+              <w:right w:val="single" w:sz="8" w:space="0" w:color="666666"/>
+            </w:tcBorders>
+            <w:shd w:val="clear" w:color="auto" w:fill="FFFFFF"/>
+            <w:tcMar>
+              <w:top w:w="0" w:type="dxa"/>
+              <w:bottom w:w="0" w:type="dxa"/>
+              <w:left w:w="0" w:type="dxa"/>
+              <w:right w:w="0" w:type="dxa"/>
+            </w:tcMar>
+            <w:vAlign w:val="center"/>
+          </w:tcPr>
+          <w:p>
+            <w:pPr>
+              <w:jc w:val="right"/>
+              <w:keepNext/>
+              <w:pBdr>
+                <w:bottom w:val="none" w:sz="0" w:space="0" w:color="000000"/>
+                <w:top w:val="none" w:sz="0" w:space="0" w:color="000000"/>
+                <w:left w:val="none" w:sz="0" w:space="0" w:color="000000"/>
+                <w:right w:val="none" w:sz="0" w:space="0" w:color="000000"/>
+              </w:pBdr>
+              <w:spacing w:after="100" w:before="100" w:line="240"/>
+              <w:ind w:firstLine="0" w:left="100" w:right="100"/>
+            </w:pPr>
+            <w:r xmlns:w="http://schemas.openxmlformats.org/wordprocessingml/2006/main" xmlns:wp="http://schemas.openxmlformats.org/drawingml/2006/wordprocessingDrawing" xmlns:r="http://schemas.openxmlformats.org/officeDocument/2006/relationships" xmlns:w14="http://schemas.microsoft.com/office/word/2010/wordml">
+              <w:rPr>
+                <w:rFonts w:ascii="Arial" w:hAnsi="Arial" w:eastAsia="Arial" w:cs="Arial"/>
+                <w:i w:val="false"/>
+                <w:b w:val="false"/>
+                <w:u w:val="none"/>
+                <w:sz w:val="22"/>
+                <w:szCs w:val="22"/>
+                <w:color w:val="000000"/>
+              </w:rPr>
+              <w:t xml:space="preserve">3,325.0</w:t>
+            </w:r>
+          </w:p>
+        </w:tc>
+        <w:tc>
+          <w:tcPr>
+            <w:tcBorders>
+              <w:bottom w:val="single" w:sz="8" w:space="0" w:color="666666"/>
+              <w:top w:val="single" w:sz="8" w:space="0" w:color="666666"/>
+              <w:left w:val="single" w:sz="8" w:space="0" w:color="666666"/>
+              <w:right w:val="single" w:sz="8" w:space="0" w:color="666666"/>
+            </w:tcBorders>
+            <w:shd w:val="clear" w:color="auto" w:fill="FFFFFF"/>
+            <w:tcMar>
+              <w:top w:w="0" w:type="dxa"/>
+              <w:bottom w:w="0" w:type="dxa"/>
+              <w:left w:w="0" w:type="dxa"/>
+              <w:right w:w="0" w:type="dxa"/>
+            </w:tcMar>
+            <w:vAlign w:val="center"/>
+          </w:tcPr>
+          <w:p>
+            <w:pPr>
+              <w:jc w:val="right"/>
+              <w:keepNext/>
+              <w:pBdr>
+                <w:bottom w:val="none" w:sz="0" w:space="0" w:color="000000"/>
+                <w:top w:val="none" w:sz="0" w:space="0" w:color="000000"/>
+                <w:left w:val="none" w:sz="0" w:space="0" w:color="000000"/>
+                <w:right w:val="none" w:sz="0" w:space="0" w:color="000000"/>
+              </w:pBdr>
+              <w:spacing w:after="100" w:before="100" w:line="240"/>
+              <w:ind w:firstLine="0" w:left="100" w:right="100"/>
+            </w:pPr>
+            <w:r xmlns:w="http://schemas.openxmlformats.org/wordprocessingml/2006/main" xmlns:wp="http://schemas.openxmlformats.org/drawingml/2006/wordprocessingDrawing" xmlns:r="http://schemas.openxmlformats.org/officeDocument/2006/relationships" xmlns:w14="http://schemas.microsoft.com/office/word/2010/wordml">
+              <w:rPr>
+                <w:rFonts w:ascii="Arial" w:hAnsi="Arial" w:eastAsia="Arial" w:cs="Arial"/>
+                <w:i w:val="false"/>
+                <w:b w:val="false"/>
+                <w:u w:val="none"/>
+                <w:sz w:val="22"/>
+                <w:szCs w:val="22"/>
+                <w:color w:val="000000"/>
+              </w:rPr>
               <w:t xml:space="preserve">-0.1</w:t>
-            </w:r>
-          </w:p>
-        </w:tc>
-        <w:tc>
-          <w:tcPr>
-            <w:tcBorders>
-              <w:bottom w:val="single" w:sz="8" w:space="0" w:color="666666"/>
-              <w:top w:val="single" w:sz="8" w:space="0" w:color="666666"/>
-              <w:left w:val="single" w:sz="8" w:space="0" w:color="666666"/>
-              <w:right w:val="single" w:sz="8" w:space="0" w:color="666666"/>
-            </w:tcBorders>
-            <w:shd w:val="clear" w:color="auto" w:fill="FFFFFF"/>
-            <w:tcMar>
-              <w:top w:w="0" w:type="dxa"/>
-              <w:bottom w:w="0" w:type="dxa"/>
-              <w:left w:w="0" w:type="dxa"/>
-              <w:right w:w="0" w:type="dxa"/>
-            </w:tcMar>
-            <w:vAlign w:val="center"/>
-          </w:tcPr>
-          <w:p>
-            <w:pPr>
-              <w:jc w:val="left"/>
-              <w:keepNext/>
-              <w:pBdr>
-                <w:bottom w:val="none" w:sz="0" w:space="0" w:color="000000"/>
-                <w:top w:val="none" w:sz="0" w:space="0" w:color="000000"/>
-                <w:left w:val="none" w:sz="0" w:space="0" w:color="000000"/>
-                <w:right w:val="none" w:sz="0" w:space="0" w:color="000000"/>
-              </w:pBdr>
-              <w:spacing w:after="100" w:before="100" w:line="240"/>
-              <w:ind w:firstLine="0" w:left="100" w:right="100"/>
-            </w:pPr>
-            <w:r xmlns:w="http://schemas.openxmlformats.org/wordprocessingml/2006/main" xmlns:wp="http://schemas.openxmlformats.org/drawingml/2006/wordprocessingDrawing" xmlns:r="http://schemas.openxmlformats.org/officeDocument/2006/relationships" xmlns:w14="http://schemas.microsoft.com/office/word/2010/wordml">
-              <w:rPr>
-                <w:rFonts w:ascii="Arial" w:hAnsi="Arial" w:eastAsia="Arial" w:cs="Arial"/>
-                <w:i w:val="false"/>
-                <w:b w:val="false"/>
-                <w:u w:val="none"/>
-                <w:sz w:val="22"/>
-                <w:szCs w:val="22"/>
-                <w:color w:val="000000"/>
-              </w:rPr>
-              <w:t xml:space="preserve">Flow&gt;95cfs</w:t>
-            </w:r>
-          </w:p>
-        </w:tc>
-        <w:tc>
-          <w:tcPr>
-            <w:tcBorders>
-              <w:bottom w:val="single" w:sz="8" w:space="0" w:color="666666"/>
-              <w:top w:val="single" w:sz="8" w:space="0" w:color="666666"/>
-              <w:left w:val="single" w:sz="8" w:space="0" w:color="666666"/>
-              <w:right w:val="single" w:sz="8" w:space="0" w:color="666666"/>
-            </w:tcBorders>
-            <w:shd w:val="clear" w:color="auto" w:fill="FFFFFF"/>
-            <w:tcMar>
-              <w:top w:w="0" w:type="dxa"/>
-              <w:bottom w:w="0" w:type="dxa"/>
-              <w:left w:w="0" w:type="dxa"/>
-              <w:right w:w="0" w:type="dxa"/>
-            </w:tcMar>
-            <w:vAlign w:val="center"/>
-          </w:tcPr>
-          <w:p>
-            <w:pPr>
-              <w:jc w:val="right"/>
-              <w:keepNext/>
-              <w:pBdr>
-                <w:bottom w:val="none" w:sz="0" w:space="0" w:color="000000"/>
-                <w:top w:val="none" w:sz="0" w:space="0" w:color="000000"/>
-                <w:left w:val="none" w:sz="0" w:space="0" w:color="000000"/>
-                <w:right w:val="none" w:sz="0" w:space="0" w:color="000000"/>
-              </w:pBdr>
-              <w:spacing w:after="100" w:before="100" w:line="240"/>
-              <w:ind w:firstLine="0" w:left="100" w:right="100"/>
-            </w:pPr>
-            <w:r xmlns:w="http://schemas.openxmlformats.org/wordprocessingml/2006/main" xmlns:wp="http://schemas.openxmlformats.org/drawingml/2006/wordprocessingDrawing" xmlns:r="http://schemas.openxmlformats.org/officeDocument/2006/relationships" xmlns:w14="http://schemas.microsoft.com/office/word/2010/wordml">
-              <w:rPr>
-                <w:rFonts w:ascii="Arial" w:hAnsi="Arial" w:eastAsia="Arial" w:cs="Arial"/>
-                <w:i w:val="false"/>
-                <w:b w:val="false"/>
-                <w:u w:val="none"/>
-                <w:sz w:val="22"/>
-                <w:szCs w:val="22"/>
-                <w:color w:val="000000"/>
-              </w:rPr>
-              <w:t xml:space="preserve">3,304.0</w:t>
-            </w:r>
-          </w:p>
-        </w:tc>
-        <w:tc>
-          <w:tcPr>
-            <w:tcBorders>
-              <w:bottom w:val="single" w:sz="8" w:space="0" w:color="666666"/>
-              <w:top w:val="single" w:sz="8" w:space="0" w:color="666666"/>
-              <w:left w:val="single" w:sz="8" w:space="0" w:color="666666"/>
-              <w:right w:val="single" w:sz="8" w:space="0" w:color="666666"/>
-            </w:tcBorders>
-            <w:shd w:val="clear" w:color="auto" w:fill="FFFFFF"/>
-            <w:tcMar>
-              <w:top w:w="0" w:type="dxa"/>
-              <w:bottom w:w="0" w:type="dxa"/>
-              <w:left w:w="0" w:type="dxa"/>
-              <w:right w:w="0" w:type="dxa"/>
-            </w:tcMar>
-            <w:vAlign w:val="center"/>
-          </w:tcPr>
-          <w:p>
-            <w:pPr>
-              <w:jc w:val="right"/>
-              <w:keepNext/>
-              <w:pBdr>
-                <w:bottom w:val="none" w:sz="0" w:space="0" w:color="000000"/>
-                <w:top w:val="none" w:sz="0" w:space="0" w:color="000000"/>
-                <w:left w:val="none" w:sz="0" w:space="0" w:color="000000"/>
-                <w:right w:val="none" w:sz="0" w:space="0" w:color="000000"/>
-              </w:pBdr>
-              <w:spacing w:after="100" w:before="100" w:line="240"/>
-              <w:ind w:firstLine="0" w:left="100" w:right="100"/>
-            </w:pPr>
-            <w:r xmlns:w="http://schemas.openxmlformats.org/wordprocessingml/2006/main" xmlns:wp="http://schemas.openxmlformats.org/drawingml/2006/wordprocessingDrawing" xmlns:r="http://schemas.openxmlformats.org/officeDocument/2006/relationships" xmlns:w14="http://schemas.microsoft.com/office/word/2010/wordml">
-              <w:rPr>
-                <w:rFonts w:ascii="Arial" w:hAnsi="Arial" w:eastAsia="Arial" w:cs="Arial"/>
-                <w:i w:val="false"/>
-                <w:b w:val="false"/>
-                <w:u w:val="none"/>
-                <w:sz w:val="22"/>
-                <w:szCs w:val="22"/>
-                <w:color w:val="000000"/>
-              </w:rPr>
-              <w:t xml:space="preserve">0.5</w:t>
             </w:r>
           </w:p>
         </w:tc>
@@ -7544,7 +7544,7 @@
         </w:rPr>
         <w:t xml:space="preserve">Table </w:t>
       </w:r>
-      <w:bookmarkStart w:id="c992b326-2d95-4ea3-89d9-3ea67cd030ff" w:name="unnamed-chunk-19"/>
+      <w:bookmarkStart w:id="02f9904d-6d9f-4e42-a51e-8a2dc12bed33" w:name="unnamed-chunk-19"/>
       <w:r xmlns:w="http://schemas.openxmlformats.org/wordprocessingml/2006/main" xmlns:wp="http://schemas.openxmlformats.org/drawingml/2006/wordprocessingDrawing" xmlns:r="http://schemas.openxmlformats.org/officeDocument/2006/relationships" xmlns:w14="http://schemas.microsoft.com/office/word/2010/wordml">
         <w:rPr>
           <w:rFonts/>
@@ -7566,7 +7566,7 @@
         </w:rPr>
         <w:fldChar w:fldCharType="end" w:dirty="true"/>
       </w:r>
-      <w:bookmarkEnd w:id="c992b326-2d95-4ea3-89d9-3ea67cd030ff"/>
+      <w:bookmarkEnd w:id="02f9904d-6d9f-4e42-a51e-8a2dc12bed33"/>
       <w:r>
         <w:t xml:space="preserve">: </w:t>
       </w:r>
@@ -7815,7 +7815,7 @@
                 <w:szCs w:val="22"/>
                 <w:color w:val="000000"/>
               </w:rPr>
-              <w:t xml:space="preserve">2022-09-26</w:t>
+              <w:t xml:space="preserve">2022-09-29</w:t>
             </w:r>
           </w:p>
         </w:tc>
@@ -7859,7 +7859,7 @@
                 <w:szCs w:val="22"/>
                 <w:color w:val="000000"/>
               </w:rPr>
-              <w:t xml:space="preserve">3.19</w:t>
+              <w:t xml:space="preserve">2.66</w:t>
             </w:r>
           </w:p>
         </w:tc>
@@ -7954,7 +7954,7 @@
                 <w:szCs w:val="22"/>
                 <w:color w:val="000000"/>
               </w:rPr>
-              <w:t xml:space="preserve">2022-09-27</w:t>
+              <w:t xml:space="preserve">2022-09-30</w:t>
             </w:r>
           </w:p>
         </w:tc>
@@ -7998,7 +7998,7 @@
                 <w:szCs w:val="22"/>
                 <w:color w:val="000000"/>
               </w:rPr>
-              <w:t xml:space="preserve">2.72</w:t>
+              <w:t xml:space="preserve">2.74</w:t>
             </w:r>
           </w:p>
         </w:tc>
@@ -8093,7 +8093,7 @@
                 <w:szCs w:val="22"/>
                 <w:color w:val="000000"/>
               </w:rPr>
-              <w:t xml:space="preserve">2022-09-28</w:t>
+              <w:t xml:space="preserve">2022-10-01</w:t>
             </w:r>
           </w:p>
         </w:tc>
@@ -8137,7 +8137,7 @@
                 <w:szCs w:val="22"/>
                 <w:color w:val="000000"/>
               </w:rPr>
-              <w:t xml:space="preserve">2.80</w:t>
+              <w:t xml:space="preserve">2.66</w:t>
             </w:r>
           </w:p>
         </w:tc>
@@ -8232,7 +8232,7 @@
                 <w:szCs w:val="22"/>
                 <w:color w:val="000000"/>
               </w:rPr>
-              <w:t xml:space="preserve">2022-09-29</w:t>
+              <w:t xml:space="preserve">2022-10-02</w:t>
             </w:r>
           </w:p>
         </w:tc>
@@ -8276,7 +8276,7 @@
                 <w:szCs w:val="22"/>
                 <w:color w:val="000000"/>
               </w:rPr>
-              <w:t xml:space="preserve">2.66</w:t>
+              <w:t xml:space="preserve">2.57</w:t>
             </w:r>
           </w:p>
         </w:tc>
@@ -8371,7 +8371,7 @@
                 <w:szCs w:val="22"/>
                 <w:color w:val="000000"/>
               </w:rPr>
-              <w:t xml:space="preserve">2022-09-30</w:t>
+              <w:t xml:space="preserve">2022-10-03</w:t>
             </w:r>
           </w:p>
         </w:tc>
@@ -8415,7 +8415,7 @@
                 <w:szCs w:val="22"/>
                 <w:color w:val="000000"/>
               </w:rPr>
-              <w:t xml:space="preserve">2.74</w:t>
+              <w:t xml:space="preserve">2.65</w:t>
             </w:r>
           </w:p>
         </w:tc>
@@ -8510,7 +8510,7 @@
                 <w:szCs w:val="22"/>
                 <w:color w:val="000000"/>
               </w:rPr>
-              <w:t xml:space="preserve">2022-10-01</w:t>
+              <w:t xml:space="preserve">2022-10-04</w:t>
             </w:r>
           </w:p>
         </w:tc>
@@ -8554,7 +8554,7 @@
                 <w:szCs w:val="22"/>
                 <w:color w:val="000000"/>
               </w:rPr>
-              <w:t xml:space="preserve">2.66</w:t>
+              <w:t xml:space="preserve">2.47</w:t>
             </w:r>
           </w:p>
         </w:tc>
@@ -8649,7 +8649,7 @@
                 <w:szCs w:val="22"/>
                 <w:color w:val="000000"/>
               </w:rPr>
-              <w:t xml:space="preserve">2022-10-02</w:t>
+              <w:t xml:space="preserve">2022-10-05</w:t>
             </w:r>
           </w:p>
         </w:tc>
@@ -8693,7 +8693,7 @@
                 <w:szCs w:val="22"/>
                 <w:color w:val="000000"/>
               </w:rPr>
-              <w:t xml:space="preserve">2.57</w:t>
+              <w:t xml:space="preserve">2.76</w:t>
             </w:r>
           </w:p>
         </w:tc>
@@ -8788,7 +8788,7 @@
                 <w:szCs w:val="22"/>
                 <w:color w:val="000000"/>
               </w:rPr>
-              <w:t xml:space="preserve">2022-10-03</w:t>
+              <w:t xml:space="preserve">2022-10-06</w:t>
             </w:r>
           </w:p>
         </w:tc>
@@ -8832,7 +8832,7 @@
                 <w:szCs w:val="22"/>
                 <w:color w:val="000000"/>
               </w:rPr>
-              <w:t xml:space="preserve">2.20</w:t>
+              <w:t xml:space="preserve">3.90</w:t>
             </w:r>
           </w:p>
         </w:tc>
@@ -8849,7 +8849,7 @@
         </w:rPr>
         <w:t xml:space="preserve">Table </w:t>
       </w:r>
-      <w:bookmarkStart w:id="90404074-37ed-4a23-a4d9-f98be83c7443" w:name="unnamed-chunk-19"/>
+      <w:bookmarkStart w:id="ff903a7b-663a-43ce-9e48-3975731d4503" w:name="unnamed-chunk-19"/>
       <w:r xmlns:w="http://schemas.openxmlformats.org/wordprocessingml/2006/main" xmlns:wp="http://schemas.openxmlformats.org/drawingml/2006/wordprocessingDrawing" xmlns:r="http://schemas.openxmlformats.org/officeDocument/2006/relationships" xmlns:w14="http://schemas.microsoft.com/office/word/2010/wordml">
         <w:rPr>
           <w:rFonts/>
@@ -8871,7 +8871,7 @@
         </w:rPr>
         <w:fldChar w:fldCharType="end" w:dirty="true"/>
       </w:r>
-      <w:bookmarkEnd w:id="90404074-37ed-4a23-a4d9-f98be83c7443"/>
+      <w:bookmarkEnd w:id="ff903a7b-663a-43ce-9e48-3975731d4503"/>
       <w:r>
         <w:t xml:space="preserve">: </w:t>
       </w:r>
@@ -9025,7 +9025,7 @@
                 <w:szCs w:val="22"/>
                 <w:color w:val="000000"/>
               </w:rPr>
-              <w:t xml:space="preserve">meanTurbidity</w:t>
+              <w:t xml:space="preserve">meanWaterTemp</w:t>
             </w:r>
           </w:p>
         </w:tc>
@@ -9076,7 +9076,7 @@
                 <w:szCs w:val="22"/>
                 <w:color w:val="000000"/>
               </w:rPr>
-              <w:t xml:space="preserve">OBI</w:t>
+              <w:t xml:space="preserve">CLC</w:t>
             </w:r>
           </w:p>
         </w:tc>
@@ -9120,7 +9120,7 @@
                 <w:szCs w:val="22"/>
                 <w:color w:val="000000"/>
               </w:rPr>
-              <w:t xml:space="preserve">2022-09-26</w:t>
+              <w:t xml:space="preserve">2022-09-29</w:t>
             </w:r>
           </w:p>
         </w:tc>
@@ -9164,7 +9164,7 @@
                 <w:szCs w:val="22"/>
                 <w:color w:val="000000"/>
               </w:rPr>
-              <w:t xml:space="preserve">3.19</w:t>
+              <w:t xml:space="preserve">23.12</w:t>
             </w:r>
           </w:p>
         </w:tc>
@@ -9215,7 +9215,7 @@
                 <w:szCs w:val="22"/>
                 <w:color w:val="000000"/>
               </w:rPr>
-              <w:t xml:space="preserve">OBI</w:t>
+              <w:t xml:space="preserve">CLC</w:t>
             </w:r>
           </w:p>
         </w:tc>
@@ -9259,7 +9259,7 @@
                 <w:szCs w:val="22"/>
                 <w:color w:val="000000"/>
               </w:rPr>
-              <w:t xml:space="preserve">2022-09-27</w:t>
+              <w:t xml:space="preserve">2022-09-30</w:t>
             </w:r>
           </w:p>
         </w:tc>
@@ -9303,7 +9303,7 @@
                 <w:szCs w:val="22"/>
                 <w:color w:val="000000"/>
               </w:rPr>
-              <w:t xml:space="preserve">2.72</w:t>
+              <w:t xml:space="preserve">23.21</w:t>
             </w:r>
           </w:p>
         </w:tc>
@@ -9354,7 +9354,7 @@
                 <w:szCs w:val="22"/>
                 <w:color w:val="000000"/>
               </w:rPr>
-              <w:t xml:space="preserve">OBI</w:t>
+              <w:t xml:space="preserve">CLC</w:t>
             </w:r>
           </w:p>
         </w:tc>
@@ -9398,7 +9398,7 @@
                 <w:szCs w:val="22"/>
                 <w:color w:val="000000"/>
               </w:rPr>
-              <w:t xml:space="preserve">2022-09-28</w:t>
+              <w:t xml:space="preserve">2022-10-01</w:t>
             </w:r>
           </w:p>
         </w:tc>
@@ -9442,7 +9442,7 @@
                 <w:szCs w:val="22"/>
                 <w:color w:val="000000"/>
               </w:rPr>
-              <w:t xml:space="preserve">2.80</w:t>
+              <w:t xml:space="preserve">22.97</w:t>
             </w:r>
           </w:p>
         </w:tc>
@@ -9493,7 +9493,7 @@
                 <w:szCs w:val="22"/>
                 <w:color w:val="000000"/>
               </w:rPr>
-              <w:t xml:space="preserve">OBI</w:t>
+              <w:t xml:space="preserve">CLC</w:t>
             </w:r>
           </w:p>
         </w:tc>
@@ -9537,7 +9537,7 @@
                 <w:szCs w:val="22"/>
                 <w:color w:val="000000"/>
               </w:rPr>
-              <w:t xml:space="preserve">2022-09-29</w:t>
+              <w:t xml:space="preserve">2022-10-02</w:t>
             </w:r>
           </w:p>
         </w:tc>
@@ -9581,7 +9581,7 @@
                 <w:szCs w:val="22"/>
                 <w:color w:val="000000"/>
               </w:rPr>
-              <w:t xml:space="preserve">2.66</w:t>
+              <w:t xml:space="preserve">22.63</w:t>
             </w:r>
           </w:p>
         </w:tc>
@@ -9632,7 +9632,7 @@
                 <w:szCs w:val="22"/>
                 <w:color w:val="000000"/>
               </w:rPr>
-              <w:t xml:space="preserve">OBI</w:t>
+              <w:t xml:space="preserve">CLC</w:t>
             </w:r>
           </w:p>
         </w:tc>
@@ -9676,7 +9676,7 @@
                 <w:szCs w:val="22"/>
                 <w:color w:val="000000"/>
               </w:rPr>
-              <w:t xml:space="preserve">2022-09-30</w:t>
+              <w:t xml:space="preserve">2022-10-03</w:t>
             </w:r>
           </w:p>
         </w:tc>
@@ -9720,7 +9720,7 @@
                 <w:szCs w:val="22"/>
                 <w:color w:val="000000"/>
               </w:rPr>
-              <w:t xml:space="preserve">2.74</w:t>
+              <w:t xml:space="preserve">22.47</w:t>
             </w:r>
           </w:p>
         </w:tc>
@@ -9771,7 +9771,7 @@
                 <w:szCs w:val="22"/>
                 <w:color w:val="000000"/>
               </w:rPr>
-              <w:t xml:space="preserve">OBI</w:t>
+              <w:t xml:space="preserve">CLC</w:t>
             </w:r>
           </w:p>
         </w:tc>
@@ -9815,7 +9815,7 @@
                 <w:szCs w:val="22"/>
                 <w:color w:val="000000"/>
               </w:rPr>
-              <w:t xml:space="preserve">2022-10-01</w:t>
+              <w:t xml:space="preserve">2022-10-04</w:t>
             </w:r>
           </w:p>
         </w:tc>
@@ -9859,7 +9859,7 @@
                 <w:szCs w:val="22"/>
                 <w:color w:val="000000"/>
               </w:rPr>
-              <w:t xml:space="preserve">2.66</w:t>
+              <w:t xml:space="preserve">22.45</w:t>
             </w:r>
           </w:p>
         </w:tc>
@@ -9910,7 +9910,7 @@
                 <w:szCs w:val="22"/>
                 <w:color w:val="000000"/>
               </w:rPr>
-              <w:t xml:space="preserve">OBI</w:t>
+              <w:t xml:space="preserve">CLC</w:t>
             </w:r>
           </w:p>
         </w:tc>
@@ -9954,7 +9954,7 @@
                 <w:szCs w:val="22"/>
                 <w:color w:val="000000"/>
               </w:rPr>
-              <w:t xml:space="preserve">2022-10-02</w:t>
+              <w:t xml:space="preserve">2022-10-05</w:t>
             </w:r>
           </w:p>
         </w:tc>
@@ -9998,7 +9998,7 @@
                 <w:szCs w:val="22"/>
                 <w:color w:val="000000"/>
               </w:rPr>
-              <w:t xml:space="preserve">2.57</w:t>
+              <w:t xml:space="preserve">22.67</w:t>
             </w:r>
           </w:p>
         </w:tc>
@@ -10049,7 +10049,7 @@
                 <w:szCs w:val="22"/>
                 <w:color w:val="000000"/>
               </w:rPr>
-              <w:t xml:space="preserve">OBI</w:t>
+              <w:t xml:space="preserve">CLC</w:t>
             </w:r>
           </w:p>
         </w:tc>
@@ -10093,7 +10093,7 @@
                 <w:szCs w:val="22"/>
                 <w:color w:val="000000"/>
               </w:rPr>
-              <w:t xml:space="preserve">2022-10-03</w:t>
+              <w:t xml:space="preserve">2022-10-06</w:t>
             </w:r>
           </w:p>
         </w:tc>
@@ -10137,7 +10137,7 @@
                 <w:szCs w:val="22"/>
                 <w:color w:val="000000"/>
               </w:rPr>
-              <w:t xml:space="preserve">2.20</w:t>
+              <w:t xml:space="preserve">22.80</w:t>
             </w:r>
           </w:p>
         </w:tc>

</xml_diff>